<commit_message>
Qem Download and Download All
</commit_message>
<xml_diff>
--- a/storage/QEM.docx
+++ b/storage/QEM.docx
@@ -687,27 +687,7 @@
                 <w:sz w:val="20"/>
                 <w:szCs w:val="24"/>
               </w:rPr>
-              <w:t>${</w:t>
-            </w:r>
-            <w:r>
-              <w:rPr>
-                <w:rFonts w:ascii="Arial" w:hAnsi="Arial" w:cs="Arial"/>
-                <w:bCs/>
-                <w:iCs/>
-                <w:sz w:val="20"/>
-                <w:szCs w:val="24"/>
-              </w:rPr>
-              <w:t>venue</w:t>
-            </w:r>
-            <w:r>
-              <w:rPr>
-                <w:rFonts w:ascii="Arial" w:hAnsi="Arial" w:cs="Arial"/>
-                <w:bCs/>
-                <w:iCs/>
-                <w:sz w:val="20"/>
-                <w:szCs w:val="24"/>
-              </w:rPr>
-              <w:t>}</w:t>
+              <w:t>${venue}</w:t>
             </w:r>
           </w:p>
         </w:tc>
@@ -861,27 +841,7 @@
                 <w:sz w:val="20"/>
                 <w:szCs w:val="24"/>
               </w:rPr>
-              <w:t>${</w:t>
-            </w:r>
-            <w:r>
-              <w:rPr>
-                <w:rFonts w:ascii="Arial" w:hAnsi="Arial" w:cs="Arial"/>
-                <w:bCs/>
-                <w:iCs/>
-                <w:sz w:val="20"/>
-                <w:szCs w:val="24"/>
-              </w:rPr>
-              <w:t>sponsors</w:t>
-            </w:r>
-            <w:r>
-              <w:rPr>
-                <w:rFonts w:ascii="Arial" w:hAnsi="Arial" w:cs="Arial"/>
-                <w:bCs/>
-                <w:iCs/>
-                <w:sz w:val="20"/>
-                <w:szCs w:val="24"/>
-              </w:rPr>
-              <w:t>}</w:t>
+              <w:t>${sponsors}</w:t>
             </w:r>
           </w:p>
         </w:tc>
@@ -1713,7 +1673,7 @@
                 <w:sz w:val="16"/>
                 <w:szCs w:val="16"/>
               </w:rPr>
-              <w:t>${ve</w:t>
+              <w:t>${e</w:t>
             </w:r>
             <w:r>
               <w:rPr>
@@ -1777,39 +1737,7 @@
                 <w:sz w:val="16"/>
                 <w:szCs w:val="16"/>
               </w:rPr>
-              <w:t>${</w:t>
-            </w:r>
-            <w:r>
-              <w:rPr>
-                <w:rFonts w:ascii="Arial" w:hAnsi="Arial" w:cs="Arial"/>
-                <w:sz w:val="16"/>
-                <w:szCs w:val="16"/>
-              </w:rPr>
-              <w:t>n</w:t>
-            </w:r>
-            <w:r>
-              <w:rPr>
-                <w:rFonts w:ascii="Arial" w:hAnsi="Arial" w:cs="Arial"/>
-                <w:sz w:val="16"/>
-                <w:szCs w:val="16"/>
-              </w:rPr>
-              <w:t>e#0#</w:t>
-            </w:r>
-            <w:r>
-              <w:rPr>
-                <w:rFonts w:ascii="Arial" w:hAnsi="Arial" w:cs="Arial"/>
-                <w:sz w:val="16"/>
-                <w:szCs w:val="16"/>
-              </w:rPr>
-              <w:t>0</w:t>
-            </w:r>
-            <w:r>
-              <w:rPr>
-                <w:rFonts w:ascii="Arial" w:hAnsi="Arial" w:cs="Arial"/>
-                <w:sz w:val="16"/>
-                <w:szCs w:val="16"/>
-              </w:rPr>
-              <w:t>}</w:t>
+              <w:t>${ne#0#0}</w:t>
             </w:r>
           </w:p>
         </w:tc>
@@ -1840,23 +1768,7 @@
                 <w:sz w:val="16"/>
                 <w:szCs w:val="16"/>
               </w:rPr>
-              <w:t>${num</w:t>
-            </w:r>
-            <w:r>
-              <w:rPr>
-                <w:rFonts w:ascii="Arial" w:hAnsi="Arial" w:cs="Arial"/>
-                <w:sz w:val="16"/>
-                <w:szCs w:val="16"/>
-              </w:rPr>
-              <w:t>#0#</w:t>
-            </w:r>
-            <w:r>
-              <w:rPr>
-                <w:rFonts w:ascii="Arial" w:hAnsi="Arial" w:cs="Arial"/>
-                <w:sz w:val="16"/>
-                <w:szCs w:val="16"/>
-              </w:rPr>
-              <w:t>0}</w:t>
+              <w:t>${num#0#0}</w:t>
             </w:r>
           </w:p>
         </w:tc>
@@ -1942,15 +1854,7 @@
                 <w:sz w:val="16"/>
                 <w:szCs w:val="16"/>
               </w:rPr>
-              <w:t>1</w:t>
-            </w:r>
-            <w:r>
-              <w:rPr>
-                <w:rFonts w:ascii="Arial" w:hAnsi="Arial" w:cs="Arial"/>
-                <w:sz w:val="16"/>
-                <w:szCs w:val="16"/>
-              </w:rPr>
-              <w:t>}</w:t>
+              <w:t>1}</w:t>
             </w:r>
           </w:p>
         </w:tc>
@@ -1982,7 +1886,7 @@
                 <w:sz w:val="16"/>
                 <w:szCs w:val="16"/>
               </w:rPr>
-              <w:t>${ve</w:t>
+              <w:t>${e</w:t>
             </w:r>
             <w:r>
               <w:rPr>
@@ -2046,23 +1950,7 @@
                 <w:sz w:val="16"/>
                 <w:szCs w:val="16"/>
               </w:rPr>
-              <w:t>${ne#0#</w:t>
-            </w:r>
-            <w:r>
-              <w:rPr>
-                <w:rFonts w:ascii="Arial" w:hAnsi="Arial" w:cs="Arial"/>
-                <w:sz w:val="16"/>
-                <w:szCs w:val="16"/>
-              </w:rPr>
-              <w:t>1</w:t>
-            </w:r>
-            <w:r>
-              <w:rPr>
-                <w:rFonts w:ascii="Arial" w:hAnsi="Arial" w:cs="Arial"/>
-                <w:sz w:val="16"/>
-                <w:szCs w:val="16"/>
-              </w:rPr>
-              <w:t>}</w:t>
+              <w:t>${ne#0#1}</w:t>
             </w:r>
           </w:p>
         </w:tc>
@@ -2093,23 +1981,7 @@
                 <w:sz w:val="16"/>
                 <w:szCs w:val="16"/>
               </w:rPr>
-              <w:t>${num#0#</w:t>
-            </w:r>
-            <w:r>
-              <w:rPr>
-                <w:rFonts w:ascii="Arial" w:hAnsi="Arial" w:cs="Arial"/>
-                <w:sz w:val="16"/>
-                <w:szCs w:val="16"/>
-              </w:rPr>
-              <w:t>1</w:t>
-            </w:r>
-            <w:r>
-              <w:rPr>
-                <w:rFonts w:ascii="Arial" w:hAnsi="Arial" w:cs="Arial"/>
-                <w:sz w:val="16"/>
-                <w:szCs w:val="16"/>
-              </w:rPr>
-              <w:t>}</w:t>
+              <w:t>${num#0#1}</w:t>
             </w:r>
           </w:p>
         </w:tc>
@@ -2195,15 +2067,7 @@
                 <w:sz w:val="16"/>
                 <w:szCs w:val="16"/>
               </w:rPr>
-              <w:t>2</w:t>
-            </w:r>
-            <w:r>
-              <w:rPr>
-                <w:rFonts w:ascii="Arial" w:hAnsi="Arial" w:cs="Arial"/>
-                <w:sz w:val="16"/>
-                <w:szCs w:val="16"/>
-              </w:rPr>
-              <w:t>}</w:t>
+              <w:t>2}</w:t>
             </w:r>
           </w:p>
         </w:tc>
@@ -2299,23 +2163,7 @@
                 <w:sz w:val="16"/>
                 <w:szCs w:val="16"/>
               </w:rPr>
-              <w:t>${ne#0#</w:t>
-            </w:r>
-            <w:r>
-              <w:rPr>
-                <w:rFonts w:ascii="Arial" w:hAnsi="Arial" w:cs="Arial"/>
-                <w:sz w:val="16"/>
-                <w:szCs w:val="16"/>
-              </w:rPr>
-              <w:t>2</w:t>
-            </w:r>
-            <w:r>
-              <w:rPr>
-                <w:rFonts w:ascii="Arial" w:hAnsi="Arial" w:cs="Arial"/>
-                <w:sz w:val="16"/>
-                <w:szCs w:val="16"/>
-              </w:rPr>
-              <w:t>}</w:t>
+              <w:t>${ne#0#2}</w:t>
             </w:r>
           </w:p>
         </w:tc>
@@ -2346,23 +2194,7 @@
                 <w:sz w:val="16"/>
                 <w:szCs w:val="16"/>
               </w:rPr>
-              <w:t>${num#0#</w:t>
-            </w:r>
-            <w:r>
-              <w:rPr>
-                <w:rFonts w:ascii="Arial" w:hAnsi="Arial" w:cs="Arial"/>
-                <w:sz w:val="16"/>
-                <w:szCs w:val="16"/>
-              </w:rPr>
-              <w:t>2</w:t>
-            </w:r>
-            <w:r>
-              <w:rPr>
-                <w:rFonts w:ascii="Arial" w:hAnsi="Arial" w:cs="Arial"/>
-                <w:sz w:val="16"/>
-                <w:szCs w:val="16"/>
-              </w:rPr>
-              <w:t>}</w:t>
+              <w:t>${num#0#2}</w:t>
             </w:r>
           </w:p>
         </w:tc>
@@ -3026,23 +2858,7 @@
                 <w:sz w:val="16"/>
                 <w:szCs w:val="16"/>
               </w:rPr>
-              <w:t>${ve#</w:t>
-            </w:r>
-            <w:r>
-              <w:rPr>
-                <w:rFonts w:ascii="Arial" w:hAnsi="Arial" w:cs="Arial"/>
-                <w:sz w:val="16"/>
-                <w:szCs w:val="16"/>
-              </w:rPr>
-              <w:t>1</w:t>
-            </w:r>
-            <w:r>
-              <w:rPr>
-                <w:rFonts w:ascii="Arial" w:hAnsi="Arial" w:cs="Arial"/>
-                <w:sz w:val="16"/>
-                <w:szCs w:val="16"/>
-              </w:rPr>
-              <w:t>#0}</w:t>
+              <w:t>${ve#1#0}</w:t>
             </w:r>
           </w:p>
         </w:tc>
@@ -3074,23 +2890,7 @@
                 <w:sz w:val="16"/>
                 <w:szCs w:val="16"/>
               </w:rPr>
-              <w:t>${ve#</w:t>
-            </w:r>
-            <w:r>
-              <w:rPr>
-                <w:rFonts w:ascii="Arial" w:hAnsi="Arial" w:cs="Arial"/>
-                <w:sz w:val="16"/>
-                <w:szCs w:val="16"/>
-              </w:rPr>
-              <w:t>1</w:t>
-            </w:r>
-            <w:r>
-              <w:rPr>
-                <w:rFonts w:ascii="Arial" w:hAnsi="Arial" w:cs="Arial"/>
-                <w:sz w:val="16"/>
-                <w:szCs w:val="16"/>
-              </w:rPr>
-              <w:t>#0}</w:t>
+              <w:t>${e#1#0}</w:t>
             </w:r>
           </w:p>
         </w:tc>
@@ -3121,23 +2921,7 @@
                 <w:sz w:val="16"/>
                 <w:szCs w:val="16"/>
               </w:rPr>
-              <w:t>${ne#</w:t>
-            </w:r>
-            <w:r>
-              <w:rPr>
-                <w:rFonts w:ascii="Arial" w:hAnsi="Arial" w:cs="Arial"/>
-                <w:sz w:val="16"/>
-                <w:szCs w:val="16"/>
-              </w:rPr>
-              <w:t>1</w:t>
-            </w:r>
-            <w:r>
-              <w:rPr>
-                <w:rFonts w:ascii="Arial" w:hAnsi="Arial" w:cs="Arial"/>
-                <w:sz w:val="16"/>
-                <w:szCs w:val="16"/>
-              </w:rPr>
-              <w:t>#0}</w:t>
+              <w:t>${ne#1#0}</w:t>
             </w:r>
           </w:p>
         </w:tc>
@@ -3168,23 +2952,7 @@
                 <w:sz w:val="16"/>
                 <w:szCs w:val="16"/>
               </w:rPr>
-              <w:t>${num#</w:t>
-            </w:r>
-            <w:r>
-              <w:rPr>
-                <w:rFonts w:ascii="Arial" w:hAnsi="Arial" w:cs="Arial"/>
-                <w:sz w:val="16"/>
-                <w:szCs w:val="16"/>
-              </w:rPr>
-              <w:t>1</w:t>
-            </w:r>
-            <w:r>
-              <w:rPr>
-                <w:rFonts w:ascii="Arial" w:hAnsi="Arial" w:cs="Arial"/>
-                <w:sz w:val="16"/>
-                <w:szCs w:val="16"/>
-              </w:rPr>
-              <w:t>#0}</w:t>
+              <w:t>${num#1#0}</w:t>
             </w:r>
           </w:p>
         </w:tc>
@@ -3255,23 +3023,7 @@
                 <w:sz w:val="16"/>
                 <w:szCs w:val="16"/>
               </w:rPr>
-              <w:t>${ve#</w:t>
-            </w:r>
-            <w:r>
-              <w:rPr>
-                <w:rFonts w:ascii="Arial" w:hAnsi="Arial" w:cs="Arial"/>
-                <w:sz w:val="16"/>
-                <w:szCs w:val="16"/>
-              </w:rPr>
-              <w:t>1</w:t>
-            </w:r>
-            <w:r>
-              <w:rPr>
-                <w:rFonts w:ascii="Arial" w:hAnsi="Arial" w:cs="Arial"/>
-                <w:sz w:val="16"/>
-                <w:szCs w:val="16"/>
-              </w:rPr>
-              <w:t>#1}</w:t>
+              <w:t>${ve#1#1}</w:t>
             </w:r>
           </w:p>
         </w:tc>
@@ -3303,23 +3055,7 @@
                 <w:sz w:val="16"/>
                 <w:szCs w:val="16"/>
               </w:rPr>
-              <w:t>${ve#</w:t>
-            </w:r>
-            <w:r>
-              <w:rPr>
-                <w:rFonts w:ascii="Arial" w:hAnsi="Arial" w:cs="Arial"/>
-                <w:sz w:val="16"/>
-                <w:szCs w:val="16"/>
-              </w:rPr>
-              <w:t>1</w:t>
-            </w:r>
-            <w:r>
-              <w:rPr>
-                <w:rFonts w:ascii="Arial" w:hAnsi="Arial" w:cs="Arial"/>
-                <w:sz w:val="16"/>
-                <w:szCs w:val="16"/>
-              </w:rPr>
-              <w:t>#1}</w:t>
+              <w:t>${e#1#1}</w:t>
             </w:r>
           </w:p>
         </w:tc>
@@ -3350,23 +3086,7 @@
                 <w:sz w:val="16"/>
                 <w:szCs w:val="16"/>
               </w:rPr>
-              <w:t>${ne#</w:t>
-            </w:r>
-            <w:r>
-              <w:rPr>
-                <w:rFonts w:ascii="Arial" w:hAnsi="Arial" w:cs="Arial"/>
-                <w:sz w:val="16"/>
-                <w:szCs w:val="16"/>
-              </w:rPr>
-              <w:t>1</w:t>
-            </w:r>
-            <w:r>
-              <w:rPr>
-                <w:rFonts w:ascii="Arial" w:hAnsi="Arial" w:cs="Arial"/>
-                <w:sz w:val="16"/>
-                <w:szCs w:val="16"/>
-              </w:rPr>
-              <w:t>#1}</w:t>
+              <w:t>${ne#1#1}</w:t>
             </w:r>
           </w:p>
         </w:tc>
@@ -3397,23 +3117,7 @@
                 <w:sz w:val="16"/>
                 <w:szCs w:val="16"/>
               </w:rPr>
-              <w:t>${num#</w:t>
-            </w:r>
-            <w:r>
-              <w:rPr>
-                <w:rFonts w:ascii="Arial" w:hAnsi="Arial" w:cs="Arial"/>
-                <w:sz w:val="16"/>
-                <w:szCs w:val="16"/>
-              </w:rPr>
-              <w:t>1</w:t>
-            </w:r>
-            <w:r>
-              <w:rPr>
-                <w:rFonts w:ascii="Arial" w:hAnsi="Arial" w:cs="Arial"/>
-                <w:sz w:val="16"/>
-                <w:szCs w:val="16"/>
-              </w:rPr>
-              <w:t>#1}</w:t>
+              <w:t>${num#1#1}</w:t>
             </w:r>
           </w:p>
         </w:tc>
@@ -3484,23 +3188,7 @@
                 <w:sz w:val="16"/>
                 <w:szCs w:val="16"/>
               </w:rPr>
-              <w:t>${ve#</w:t>
-            </w:r>
-            <w:r>
-              <w:rPr>
-                <w:rFonts w:ascii="Arial" w:hAnsi="Arial" w:cs="Arial"/>
-                <w:sz w:val="16"/>
-                <w:szCs w:val="16"/>
-              </w:rPr>
-              <w:t>1</w:t>
-            </w:r>
-            <w:r>
-              <w:rPr>
-                <w:rFonts w:ascii="Arial" w:hAnsi="Arial" w:cs="Arial"/>
-                <w:sz w:val="16"/>
-                <w:szCs w:val="16"/>
-              </w:rPr>
-              <w:t>#2}</w:t>
+              <w:t>${ve#1#2}</w:t>
             </w:r>
           </w:p>
         </w:tc>
@@ -3532,23 +3220,7 @@
                 <w:sz w:val="16"/>
                 <w:szCs w:val="16"/>
               </w:rPr>
-              <w:t>${e#</w:t>
-            </w:r>
-            <w:r>
-              <w:rPr>
-                <w:rFonts w:ascii="Arial" w:hAnsi="Arial" w:cs="Arial"/>
-                <w:sz w:val="16"/>
-                <w:szCs w:val="16"/>
-              </w:rPr>
-              <w:t>1</w:t>
-            </w:r>
-            <w:r>
-              <w:rPr>
-                <w:rFonts w:ascii="Arial" w:hAnsi="Arial" w:cs="Arial"/>
-                <w:sz w:val="16"/>
-                <w:szCs w:val="16"/>
-              </w:rPr>
-              <w:t>#2}</w:t>
+              <w:t>${e#1#2}</w:t>
             </w:r>
           </w:p>
         </w:tc>
@@ -3579,23 +3251,7 @@
                 <w:sz w:val="16"/>
                 <w:szCs w:val="16"/>
               </w:rPr>
-              <w:t>${ne#</w:t>
-            </w:r>
-            <w:r>
-              <w:rPr>
-                <w:rFonts w:ascii="Arial" w:hAnsi="Arial" w:cs="Arial"/>
-                <w:sz w:val="16"/>
-                <w:szCs w:val="16"/>
-              </w:rPr>
-              <w:t>1</w:t>
-            </w:r>
-            <w:r>
-              <w:rPr>
-                <w:rFonts w:ascii="Arial" w:hAnsi="Arial" w:cs="Arial"/>
-                <w:sz w:val="16"/>
-                <w:szCs w:val="16"/>
-              </w:rPr>
-              <w:t>#2}</w:t>
+              <w:t>${ne#1#2}</w:t>
             </w:r>
           </w:p>
         </w:tc>
@@ -3626,23 +3282,7 @@
                 <w:sz w:val="16"/>
                 <w:szCs w:val="16"/>
               </w:rPr>
-              <w:t>${num#</w:t>
-            </w:r>
-            <w:r>
-              <w:rPr>
-                <w:rFonts w:ascii="Arial" w:hAnsi="Arial" w:cs="Arial"/>
-                <w:sz w:val="16"/>
-                <w:szCs w:val="16"/>
-              </w:rPr>
-              <w:t>1</w:t>
-            </w:r>
-            <w:r>
-              <w:rPr>
-                <w:rFonts w:ascii="Arial" w:hAnsi="Arial" w:cs="Arial"/>
-                <w:sz w:val="16"/>
-                <w:szCs w:val="16"/>
-              </w:rPr>
-              <w:t>#2}</w:t>
+              <w:t>${num#1#2}</w:t>
             </w:r>
           </w:p>
         </w:tc>
@@ -3713,39 +3353,7 @@
                 <w:sz w:val="16"/>
                 <w:szCs w:val="16"/>
               </w:rPr>
-              <w:t>${ve#</w:t>
-            </w:r>
-            <w:r>
-              <w:rPr>
-                <w:rFonts w:ascii="Arial" w:hAnsi="Arial" w:cs="Arial"/>
-                <w:sz w:val="16"/>
-                <w:szCs w:val="16"/>
-              </w:rPr>
-              <w:t>1</w:t>
-            </w:r>
-            <w:r>
-              <w:rPr>
-                <w:rFonts w:ascii="Arial" w:hAnsi="Arial" w:cs="Arial"/>
-                <w:sz w:val="16"/>
-                <w:szCs w:val="16"/>
-              </w:rPr>
-              <w:t>#</w:t>
-            </w:r>
-            <w:r>
-              <w:rPr>
-                <w:rFonts w:ascii="Arial" w:hAnsi="Arial" w:cs="Arial"/>
-                <w:sz w:val="16"/>
-                <w:szCs w:val="16"/>
-              </w:rPr>
-              <w:t>3</w:t>
-            </w:r>
-            <w:r>
-              <w:rPr>
-                <w:rFonts w:ascii="Arial" w:hAnsi="Arial" w:cs="Arial"/>
-                <w:sz w:val="16"/>
-                <w:szCs w:val="16"/>
-              </w:rPr>
-              <w:t>}</w:t>
+              <w:t>${ve#1#3}</w:t>
             </w:r>
           </w:p>
         </w:tc>
@@ -3777,39 +3385,7 @@
                 <w:sz w:val="16"/>
                 <w:szCs w:val="16"/>
               </w:rPr>
-              <w:t>${ve#</w:t>
-            </w:r>
-            <w:r>
-              <w:rPr>
-                <w:rFonts w:ascii="Arial" w:hAnsi="Arial" w:cs="Arial"/>
-                <w:sz w:val="16"/>
-                <w:szCs w:val="16"/>
-              </w:rPr>
-              <w:t>1</w:t>
-            </w:r>
-            <w:r>
-              <w:rPr>
-                <w:rFonts w:ascii="Arial" w:hAnsi="Arial" w:cs="Arial"/>
-                <w:sz w:val="16"/>
-                <w:szCs w:val="16"/>
-              </w:rPr>
-              <w:t>#</w:t>
-            </w:r>
-            <w:r>
-              <w:rPr>
-                <w:rFonts w:ascii="Arial" w:hAnsi="Arial" w:cs="Arial"/>
-                <w:sz w:val="16"/>
-                <w:szCs w:val="16"/>
-              </w:rPr>
-              <w:t>3</w:t>
-            </w:r>
-            <w:r>
-              <w:rPr>
-                <w:rFonts w:ascii="Arial" w:hAnsi="Arial" w:cs="Arial"/>
-                <w:sz w:val="16"/>
-                <w:szCs w:val="16"/>
-              </w:rPr>
-              <w:t>}</w:t>
+              <w:t>${e#1#3}</w:t>
             </w:r>
           </w:p>
         </w:tc>
@@ -3840,39 +3416,7 @@
                 <w:sz w:val="16"/>
                 <w:szCs w:val="16"/>
               </w:rPr>
-              <w:t>${ne#</w:t>
-            </w:r>
-            <w:r>
-              <w:rPr>
-                <w:rFonts w:ascii="Arial" w:hAnsi="Arial" w:cs="Arial"/>
-                <w:sz w:val="16"/>
-                <w:szCs w:val="16"/>
-              </w:rPr>
-              <w:t>1</w:t>
-            </w:r>
-            <w:r>
-              <w:rPr>
-                <w:rFonts w:ascii="Arial" w:hAnsi="Arial" w:cs="Arial"/>
-                <w:sz w:val="16"/>
-                <w:szCs w:val="16"/>
-              </w:rPr>
-              <w:t>#</w:t>
-            </w:r>
-            <w:r>
-              <w:rPr>
-                <w:rFonts w:ascii="Arial" w:hAnsi="Arial" w:cs="Arial"/>
-                <w:sz w:val="16"/>
-                <w:szCs w:val="16"/>
-              </w:rPr>
-              <w:t>3</w:t>
-            </w:r>
-            <w:r>
-              <w:rPr>
-                <w:rFonts w:ascii="Arial" w:hAnsi="Arial" w:cs="Arial"/>
-                <w:sz w:val="16"/>
-                <w:szCs w:val="16"/>
-              </w:rPr>
-              <w:t>}</w:t>
+              <w:t>${ne#1#3}</w:t>
             </w:r>
           </w:p>
         </w:tc>
@@ -3903,39 +3447,7 @@
                 <w:sz w:val="16"/>
                 <w:szCs w:val="16"/>
               </w:rPr>
-              <w:t>${num#</w:t>
-            </w:r>
-            <w:r>
-              <w:rPr>
-                <w:rFonts w:ascii="Arial" w:hAnsi="Arial" w:cs="Arial"/>
-                <w:sz w:val="16"/>
-                <w:szCs w:val="16"/>
-              </w:rPr>
-              <w:t>1</w:t>
-            </w:r>
-            <w:r>
-              <w:rPr>
-                <w:rFonts w:ascii="Arial" w:hAnsi="Arial" w:cs="Arial"/>
-                <w:sz w:val="16"/>
-                <w:szCs w:val="16"/>
-              </w:rPr>
-              <w:t>#</w:t>
-            </w:r>
-            <w:r>
-              <w:rPr>
-                <w:rFonts w:ascii="Arial" w:hAnsi="Arial" w:cs="Arial"/>
-                <w:sz w:val="16"/>
-                <w:szCs w:val="16"/>
-              </w:rPr>
-              <w:t>3</w:t>
-            </w:r>
-            <w:r>
-              <w:rPr>
-                <w:rFonts w:ascii="Arial" w:hAnsi="Arial" w:cs="Arial"/>
-                <w:sz w:val="16"/>
-                <w:szCs w:val="16"/>
-              </w:rPr>
-              <w:t>}</w:t>
+              <w:t>${num#1#3}</w:t>
             </w:r>
           </w:p>
         </w:tc>
@@ -4008,27 +3520,7 @@
                 <w:sz w:val="16"/>
                 <w:szCs w:val="16"/>
               </w:rPr>
-              <w:t>${total#</w:t>
-            </w:r>
-            <w:r>
-              <w:rPr>
-                <w:rFonts w:ascii="Arial" w:hAnsi="Arial" w:cs="Arial"/>
-                <w:b/>
-                <w:bCs/>
-                <w:sz w:val="16"/>
-                <w:szCs w:val="16"/>
-              </w:rPr>
-              <w:t>1</w:t>
-            </w:r>
-            <w:r>
-              <w:rPr>
-                <w:rFonts w:ascii="Arial" w:hAnsi="Arial" w:cs="Arial"/>
-                <w:b/>
-                <w:bCs/>
-                <w:sz w:val="16"/>
-                <w:szCs w:val="16"/>
-              </w:rPr>
-              <w:t>}</w:t>
+              <w:t>${total#1}</w:t>
             </w:r>
           </w:p>
         </w:tc>
@@ -4101,27 +3593,7 @@
                 <w:sz w:val="16"/>
                 <w:szCs w:val="16"/>
               </w:rPr>
-              <w:t>${ave#</w:t>
-            </w:r>
-            <w:r>
-              <w:rPr>
-                <w:rFonts w:ascii="Arial" w:hAnsi="Arial" w:cs="Arial"/>
-                <w:b/>
-                <w:bCs/>
-                <w:sz w:val="16"/>
-                <w:szCs w:val="16"/>
-              </w:rPr>
-              <w:t>1</w:t>
-            </w:r>
-            <w:r>
-              <w:rPr>
-                <w:rFonts w:ascii="Arial" w:hAnsi="Arial" w:cs="Arial"/>
-                <w:b/>
-                <w:bCs/>
-                <w:sz w:val="16"/>
-                <w:szCs w:val="16"/>
-              </w:rPr>
-              <w:t>}</w:t>
+              <w:t>${ave#1}</w:t>
             </w:r>
           </w:p>
         </w:tc>
@@ -4612,23 +4084,7 @@
                 <w:sz w:val="16"/>
                 <w:szCs w:val="16"/>
               </w:rPr>
-              <w:t>${ve#</w:t>
-            </w:r>
-            <w:r>
-              <w:rPr>
-                <w:rFonts w:ascii="Arial" w:hAnsi="Arial" w:cs="Arial"/>
-                <w:sz w:val="16"/>
-                <w:szCs w:val="16"/>
-              </w:rPr>
-              <w:t>2</w:t>
-            </w:r>
-            <w:r>
-              <w:rPr>
-                <w:rFonts w:ascii="Arial" w:hAnsi="Arial" w:cs="Arial"/>
-                <w:sz w:val="16"/>
-                <w:szCs w:val="16"/>
-              </w:rPr>
-              <w:t>#0}</w:t>
+              <w:t>${ve#2#0}</w:t>
             </w:r>
           </w:p>
         </w:tc>
@@ -4660,23 +4116,7 @@
                 <w:sz w:val="16"/>
                 <w:szCs w:val="16"/>
               </w:rPr>
-              <w:t>${ve#</w:t>
-            </w:r>
-            <w:r>
-              <w:rPr>
-                <w:rFonts w:ascii="Arial" w:hAnsi="Arial" w:cs="Arial"/>
-                <w:sz w:val="16"/>
-                <w:szCs w:val="16"/>
-              </w:rPr>
-              <w:t>2</w:t>
-            </w:r>
-            <w:r>
-              <w:rPr>
-                <w:rFonts w:ascii="Arial" w:hAnsi="Arial" w:cs="Arial"/>
-                <w:sz w:val="16"/>
-                <w:szCs w:val="16"/>
-              </w:rPr>
-              <w:t>#0}</w:t>
+              <w:t>${e#2#0}</w:t>
             </w:r>
           </w:p>
         </w:tc>
@@ -4707,23 +4147,7 @@
                 <w:sz w:val="16"/>
                 <w:szCs w:val="16"/>
               </w:rPr>
-              <w:t>${ne#</w:t>
-            </w:r>
-            <w:r>
-              <w:rPr>
-                <w:rFonts w:ascii="Arial" w:hAnsi="Arial" w:cs="Arial"/>
-                <w:sz w:val="16"/>
-                <w:szCs w:val="16"/>
-              </w:rPr>
-              <w:t>2</w:t>
-            </w:r>
-            <w:r>
-              <w:rPr>
-                <w:rFonts w:ascii="Arial" w:hAnsi="Arial" w:cs="Arial"/>
-                <w:sz w:val="16"/>
-                <w:szCs w:val="16"/>
-              </w:rPr>
-              <w:t>#0}</w:t>
+              <w:t>${ne#2#0}</w:t>
             </w:r>
           </w:p>
         </w:tc>
@@ -4754,23 +4178,7 @@
                 <w:sz w:val="16"/>
                 <w:szCs w:val="16"/>
               </w:rPr>
-              <w:t>${num#</w:t>
-            </w:r>
-            <w:r>
-              <w:rPr>
-                <w:rFonts w:ascii="Arial" w:hAnsi="Arial" w:cs="Arial"/>
-                <w:sz w:val="16"/>
-                <w:szCs w:val="16"/>
-              </w:rPr>
-              <w:t>2</w:t>
-            </w:r>
-            <w:r>
-              <w:rPr>
-                <w:rFonts w:ascii="Arial" w:hAnsi="Arial" w:cs="Arial"/>
-                <w:sz w:val="16"/>
-                <w:szCs w:val="16"/>
-              </w:rPr>
-              <w:t>#0}</w:t>
+              <w:t>${num#2#0}</w:t>
             </w:r>
           </w:p>
         </w:tc>
@@ -4841,23 +4249,7 @@
                 <w:sz w:val="16"/>
                 <w:szCs w:val="16"/>
               </w:rPr>
-              <w:t>${ve#</w:t>
-            </w:r>
-            <w:r>
-              <w:rPr>
-                <w:rFonts w:ascii="Arial" w:hAnsi="Arial" w:cs="Arial"/>
-                <w:sz w:val="16"/>
-                <w:szCs w:val="16"/>
-              </w:rPr>
-              <w:t>2</w:t>
-            </w:r>
-            <w:r>
-              <w:rPr>
-                <w:rFonts w:ascii="Arial" w:hAnsi="Arial" w:cs="Arial"/>
-                <w:sz w:val="16"/>
-                <w:szCs w:val="16"/>
-              </w:rPr>
-              <w:t>#1}</w:t>
+              <w:t>${ve#2#1}</w:t>
             </w:r>
           </w:p>
         </w:tc>
@@ -4889,23 +4281,7 @@
                 <w:sz w:val="16"/>
                 <w:szCs w:val="16"/>
               </w:rPr>
-              <w:t>${ve#</w:t>
-            </w:r>
-            <w:r>
-              <w:rPr>
-                <w:rFonts w:ascii="Arial" w:hAnsi="Arial" w:cs="Arial"/>
-                <w:sz w:val="16"/>
-                <w:szCs w:val="16"/>
-              </w:rPr>
-              <w:t>2</w:t>
-            </w:r>
-            <w:r>
-              <w:rPr>
-                <w:rFonts w:ascii="Arial" w:hAnsi="Arial" w:cs="Arial"/>
-                <w:sz w:val="16"/>
-                <w:szCs w:val="16"/>
-              </w:rPr>
-              <w:t>#1}</w:t>
+              <w:t>${e#2#1}</w:t>
             </w:r>
           </w:p>
         </w:tc>
@@ -4936,23 +4312,7 @@
                 <w:sz w:val="16"/>
                 <w:szCs w:val="16"/>
               </w:rPr>
-              <w:t>${ne#</w:t>
-            </w:r>
-            <w:r>
-              <w:rPr>
-                <w:rFonts w:ascii="Arial" w:hAnsi="Arial" w:cs="Arial"/>
-                <w:sz w:val="16"/>
-                <w:szCs w:val="16"/>
-              </w:rPr>
-              <w:t>2</w:t>
-            </w:r>
-            <w:r>
-              <w:rPr>
-                <w:rFonts w:ascii="Arial" w:hAnsi="Arial" w:cs="Arial"/>
-                <w:sz w:val="16"/>
-                <w:szCs w:val="16"/>
-              </w:rPr>
-              <w:t>#1}</w:t>
+              <w:t>${ne#2#1}</w:t>
             </w:r>
           </w:p>
         </w:tc>
@@ -4983,23 +4343,7 @@
                 <w:sz w:val="16"/>
                 <w:szCs w:val="16"/>
               </w:rPr>
-              <w:t>${num#</w:t>
-            </w:r>
-            <w:r>
-              <w:rPr>
-                <w:rFonts w:ascii="Arial" w:hAnsi="Arial" w:cs="Arial"/>
-                <w:sz w:val="16"/>
-                <w:szCs w:val="16"/>
-              </w:rPr>
-              <w:t>2</w:t>
-            </w:r>
-            <w:r>
-              <w:rPr>
-                <w:rFonts w:ascii="Arial" w:hAnsi="Arial" w:cs="Arial"/>
-                <w:sz w:val="16"/>
-                <w:szCs w:val="16"/>
-              </w:rPr>
-              <w:t>#1}</w:t>
+              <w:t>${num#2#1}</w:t>
             </w:r>
           </w:p>
         </w:tc>
@@ -5070,23 +4414,7 @@
                 <w:sz w:val="16"/>
                 <w:szCs w:val="16"/>
               </w:rPr>
-              <w:t>${ve#</w:t>
-            </w:r>
-            <w:r>
-              <w:rPr>
-                <w:rFonts w:ascii="Arial" w:hAnsi="Arial" w:cs="Arial"/>
-                <w:sz w:val="16"/>
-                <w:szCs w:val="16"/>
-              </w:rPr>
-              <w:t>2</w:t>
-            </w:r>
-            <w:r>
-              <w:rPr>
-                <w:rFonts w:ascii="Arial" w:hAnsi="Arial" w:cs="Arial"/>
-                <w:sz w:val="16"/>
-                <w:szCs w:val="16"/>
-              </w:rPr>
-              <w:t>#2}</w:t>
+              <w:t>${ve#2#2}</w:t>
             </w:r>
           </w:p>
         </w:tc>
@@ -5118,23 +4446,7 @@
                 <w:sz w:val="16"/>
                 <w:szCs w:val="16"/>
               </w:rPr>
-              <w:t>${e#</w:t>
-            </w:r>
-            <w:r>
-              <w:rPr>
-                <w:rFonts w:ascii="Arial" w:hAnsi="Arial" w:cs="Arial"/>
-                <w:sz w:val="16"/>
-                <w:szCs w:val="16"/>
-              </w:rPr>
-              <w:t>2</w:t>
-            </w:r>
-            <w:r>
-              <w:rPr>
-                <w:rFonts w:ascii="Arial" w:hAnsi="Arial" w:cs="Arial"/>
-                <w:sz w:val="16"/>
-                <w:szCs w:val="16"/>
-              </w:rPr>
-              <w:t>#2}</w:t>
+              <w:t>${e#2#2}</w:t>
             </w:r>
           </w:p>
         </w:tc>
@@ -5165,23 +4477,7 @@
                 <w:sz w:val="16"/>
                 <w:szCs w:val="16"/>
               </w:rPr>
-              <w:t>${ne#</w:t>
-            </w:r>
-            <w:r>
-              <w:rPr>
-                <w:rFonts w:ascii="Arial" w:hAnsi="Arial" w:cs="Arial"/>
-                <w:sz w:val="16"/>
-                <w:szCs w:val="16"/>
-              </w:rPr>
-              <w:t>2</w:t>
-            </w:r>
-            <w:r>
-              <w:rPr>
-                <w:rFonts w:ascii="Arial" w:hAnsi="Arial" w:cs="Arial"/>
-                <w:sz w:val="16"/>
-                <w:szCs w:val="16"/>
-              </w:rPr>
-              <w:t>#2}</w:t>
+              <w:t>${ne#2#2}</w:t>
             </w:r>
           </w:p>
         </w:tc>
@@ -5212,23 +4508,7 @@
                 <w:sz w:val="16"/>
                 <w:szCs w:val="16"/>
               </w:rPr>
-              <w:t>${num#</w:t>
-            </w:r>
-            <w:r>
-              <w:rPr>
-                <w:rFonts w:ascii="Arial" w:hAnsi="Arial" w:cs="Arial"/>
-                <w:sz w:val="16"/>
-                <w:szCs w:val="16"/>
-              </w:rPr>
-              <w:t>2</w:t>
-            </w:r>
-            <w:r>
-              <w:rPr>
-                <w:rFonts w:ascii="Arial" w:hAnsi="Arial" w:cs="Arial"/>
-                <w:sz w:val="16"/>
-                <w:szCs w:val="16"/>
-              </w:rPr>
-              <w:t>#2}</w:t>
+              <w:t>${num#2#2}</w:t>
             </w:r>
           </w:p>
         </w:tc>
@@ -5301,27 +4581,7 @@
                 <w:sz w:val="16"/>
                 <w:szCs w:val="16"/>
               </w:rPr>
-              <w:t>${total#</w:t>
-            </w:r>
-            <w:r>
-              <w:rPr>
-                <w:rFonts w:ascii="Arial" w:hAnsi="Arial" w:cs="Arial"/>
-                <w:b/>
-                <w:bCs/>
-                <w:sz w:val="16"/>
-                <w:szCs w:val="16"/>
-              </w:rPr>
-              <w:t>2</w:t>
-            </w:r>
-            <w:r>
-              <w:rPr>
-                <w:rFonts w:ascii="Arial" w:hAnsi="Arial" w:cs="Arial"/>
-                <w:b/>
-                <w:bCs/>
-                <w:sz w:val="16"/>
-                <w:szCs w:val="16"/>
-              </w:rPr>
-              <w:t>}</w:t>
+              <w:t>${total#2}</w:t>
             </w:r>
           </w:p>
         </w:tc>
@@ -5394,27 +4654,7 @@
                 <w:sz w:val="16"/>
                 <w:szCs w:val="16"/>
               </w:rPr>
-              <w:t>${ave#</w:t>
-            </w:r>
-            <w:r>
-              <w:rPr>
-                <w:rFonts w:ascii="Arial" w:hAnsi="Arial" w:cs="Arial"/>
-                <w:b/>
-                <w:bCs/>
-                <w:sz w:val="16"/>
-                <w:szCs w:val="16"/>
-              </w:rPr>
-              <w:t>2</w:t>
-            </w:r>
-            <w:r>
-              <w:rPr>
-                <w:rFonts w:ascii="Arial" w:hAnsi="Arial" w:cs="Arial"/>
-                <w:b/>
-                <w:bCs/>
-                <w:sz w:val="16"/>
-                <w:szCs w:val="16"/>
-              </w:rPr>
-              <w:t>}</w:t>
+              <w:t>${ave#2}</w:t>
             </w:r>
           </w:p>
         </w:tc>
@@ -6445,7 +5685,7 @@
               </mc:Choice>
               <mc:Fallback>
                 <w:pict>
-                  <v:shape w14:anchorId="4D5F04BD" id="Text Box 2" o:spid="_x0000_s1027" type="#_x0000_t202" style="position:absolute;margin-left:242.35pt;margin-top:7.2pt;width:318.9pt;height:42.4pt;z-index:251658752;visibility:visible;mso-wrap-style:square;mso-width-percent:0;mso-height-percent:0;mso-wrap-distance-left:9pt;mso-wrap-distance-top:0;mso-wrap-distance-right:9pt;mso-wrap-distance-bottom:0;mso-position-horizontal:absolute;mso-position-horizontal-relative:text;mso-position-vertical:absolute;mso-position-vertical-relative:text;mso-width-percent:0;mso-height-percent:0;mso-width-relative:page;mso-height-relative:page;v-text-anchor:top" o:gfxdata="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" filled="f" stroked="f" strokeweight=".5pt">
+                  <v:shape w14:anchorId="4D5F04BD" id="Text Box 2" o:spid="_x0000_s1027" type="#_x0000_t202" style="position:absolute;margin-left:242.35pt;margin-top:7.2pt;width:318.9pt;height:42.4pt;z-index:251658752;visibility:visible;mso-wrap-style:square;mso-width-percent:0;mso-height-percent:0;mso-wrap-distance-left:9pt;mso-wrap-distance-top:0;mso-wrap-distance-right:9pt;mso-wrap-distance-bottom:0;mso-position-horizontal:absolute;mso-position-horizontal-relative:text;mso-position-vertical:absolute;mso-position-vertical-relative:text;mso-width-percent:0;mso-height-percent:0;mso-width-relative:page;mso-height-relative:page;v-text-anchor:top" o:gfxdata="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" filled="f" stroked="f" strokeweight=".5pt">
                     <v:textbox inset="0,0,0,0">
                       <w:txbxContent>
                         <w:p>
@@ -6504,43 +5744,7 @@
                               <w:sz w:val="16"/>
                               <w:lang w:val="fr-FR"/>
                             </w:rPr>
-                            <w:t xml:space="preserve">F. </w:t>
-                          </w:r>
-                          <w:proofErr w:type="spellStart"/>
-                          <w:r>
-                            <w:rPr>
-                              <w:rFonts w:ascii="Verdana" w:hAnsi="Verdana" w:cs="Tahoma"/>
-                              <w:sz w:val="16"/>
-                              <w:lang w:val="fr-FR"/>
-                            </w:rPr>
-                            <w:t>Pimentel</w:t>
-                          </w:r>
-                          <w:proofErr w:type="spellEnd"/>
-                          <w:r>
-                            <w:rPr>
-                              <w:rFonts w:ascii="Verdana" w:hAnsi="Verdana" w:cs="Tahoma"/>
-                              <w:sz w:val="16"/>
-                              <w:lang w:val="fr-FR"/>
-                            </w:rPr>
-                            <w:t xml:space="preserve"> Avenue, </w:t>
-                          </w:r>
-                          <w:proofErr w:type="spellStart"/>
-                          <w:r>
-                            <w:rPr>
-                              <w:rFonts w:ascii="Verdana" w:hAnsi="Verdana" w:cs="Tahoma"/>
-                              <w:sz w:val="16"/>
-                              <w:lang w:val="fr-FR"/>
-                            </w:rPr>
-                            <w:t>Brgy</w:t>
-                          </w:r>
-                          <w:proofErr w:type="spellEnd"/>
-                          <w:r>
-                            <w:rPr>
-                              <w:rFonts w:ascii="Verdana" w:hAnsi="Verdana" w:cs="Tahoma"/>
-                              <w:sz w:val="16"/>
-                              <w:lang w:val="fr-FR"/>
-                            </w:rPr>
-                            <w:t>. 2, Daet, Camarines Norte – 4600, Philippines</w:t>
+                            <w:t>F. Pimentel Avenue, Brgy. 2, Daet, Camarines Norte – 4600, Philippines</w:t>
                           </w:r>
                         </w:p>
                       </w:txbxContent>

</xml_diff>